<commit_message>
Include Telemedicien encounters in criteria
The pull for encounter diagnoses in the last three years is filtered to use only 'Office visits" and it needs to also include "Telemedicine' encounters. The same is true when pulling Oncology and Nephrology visits.
</commit_message>
<xml_diff>
--- a/Serious Illness Code Overview.docx
+++ b/Serious Illness Code Overview.docx
@@ -1,6 +1,6 @@
 
 <file path=word/document.xml><?xml version="1.0" encoding="utf-8"?>
-<w:document xmlns:wpc="http://schemas.microsoft.com/office/word/2010/wordprocessingCanvas" xmlns:cx="http://schemas.microsoft.com/office/drawing/2014/chartex" xmlns:cx1="http://schemas.microsoft.com/office/drawing/2015/9/8/chartex" xmlns:mc="http://schemas.openxmlformats.org/markup-compatibility/2006" xmlns:o="urn:schemas-microsoft-com:office:office" xmlns:r="http://schemas.openxmlformats.org/officeDocument/2006/relationships" xmlns:m="http://schemas.openxmlformats.org/officeDocument/2006/math" xmlns:v="urn:schemas-microsoft-com:vml" xmlns:wp14="http://schemas.microsoft.com/office/word/2010/wordprocessingDrawing" xmlns:wp="http://schemas.openxmlformats.org/drawingml/2006/wordprocessingDrawing" xmlns:w10="urn:schemas-microsoft-com:office:word" xmlns:w="http://schemas.openxmlformats.org/wordprocessingml/2006/main" xmlns:w14="http://schemas.microsoft.com/office/word/2010/wordml" xmlns:w15="http://schemas.microsoft.com/office/word/2012/wordml" xmlns:w16se="http://schemas.microsoft.com/office/word/2015/wordml/symex" xmlns:wpg="http://schemas.microsoft.com/office/word/2010/wordprocessingGroup" xmlns:wpi="http://schemas.microsoft.com/office/word/2010/wordprocessingInk" xmlns:wne="http://schemas.microsoft.com/office/word/2006/wordml" xmlns:wps="http://schemas.microsoft.com/office/word/2010/wordprocessingShape" mc:Ignorable="w14 w15 w16se wp14">
+<w:document xmlns:wpc="http://schemas.microsoft.com/office/word/2010/wordprocessingCanvas" xmlns:cx="http://schemas.microsoft.com/office/drawing/2014/chartex" xmlns:cx1="http://schemas.microsoft.com/office/drawing/2015/9/8/chartex" xmlns:cx2="http://schemas.microsoft.com/office/drawing/2015/10/21/chartex" xmlns:cx3="http://schemas.microsoft.com/office/drawing/2016/5/9/chartex" xmlns:cx4="http://schemas.microsoft.com/office/drawing/2016/5/10/chartex" xmlns:cx5="http://schemas.microsoft.com/office/drawing/2016/5/11/chartex" xmlns:cx6="http://schemas.microsoft.com/office/drawing/2016/5/12/chartex" xmlns:cx7="http://schemas.microsoft.com/office/drawing/2016/5/13/chartex" xmlns:cx8="http://schemas.microsoft.com/office/drawing/2016/5/14/chartex" xmlns:mc="http://schemas.openxmlformats.org/markup-compatibility/2006" xmlns:aink="http://schemas.microsoft.com/office/drawing/2016/ink" xmlns:am3d="http://schemas.microsoft.com/office/drawing/2017/model3d" xmlns:o="urn:schemas-microsoft-com:office:office" xmlns:r="http://schemas.openxmlformats.org/officeDocument/2006/relationships" xmlns:m="http://schemas.openxmlformats.org/officeDocument/2006/math" xmlns:v="urn:schemas-microsoft-com:vml" xmlns:wp14="http://schemas.microsoft.com/office/word/2010/wordprocessingDrawing" xmlns:wp="http://schemas.openxmlformats.org/drawingml/2006/wordprocessingDrawing" xmlns:w10="urn:schemas-microsoft-com:office:word" xmlns:w="http://schemas.openxmlformats.org/wordprocessingml/2006/main" xmlns:w14="http://schemas.microsoft.com/office/word/2010/wordml" xmlns:w15="http://schemas.microsoft.com/office/word/2012/wordml" xmlns:w16cex="http://schemas.microsoft.com/office/word/2018/wordml/cex" xmlns:w16cid="http://schemas.microsoft.com/office/word/2016/wordml/cid" xmlns:w16="http://schemas.microsoft.com/office/word/2018/wordml" xmlns:w16sdtdh="http://schemas.microsoft.com/office/word/2020/wordml/sdtdatahash" xmlns:w16se="http://schemas.microsoft.com/office/word/2015/wordml/symex" xmlns:wpg="http://schemas.microsoft.com/office/word/2010/wordprocessingGroup" xmlns:wpi="http://schemas.microsoft.com/office/word/2010/wordprocessingInk" xmlns:wne="http://schemas.microsoft.com/office/word/2006/wordml" xmlns:wps="http://schemas.microsoft.com/office/word/2010/wordprocessingShape" mc:Ignorable="w14 w15 w16se w16cid w16 w16cex w16sdtdh wp14">
   <w:body>
     <w:p>
       <w:pPr>
@@ -1560,7 +1560,19 @@
         <w:t>”</w:t>
       </w:r>
       <w:r>
-        <w:t xml:space="preserve"> encounters only and with a time limit of three years</w:t>
+        <w:t xml:space="preserve"> </w:t>
+      </w:r>
+      <w:r>
+        <w:t xml:space="preserve">OR </w:t>
+      </w:r>
+      <w:r>
+        <w:t>“Telemedicine”</w:t>
+      </w:r>
+      <w:r>
+        <w:t xml:space="preserve"> </w:t>
+      </w:r>
+      <w:r>
+        <w:t>encounters only and with a time limit of three years</w:t>
       </w:r>
       <w:r>
         <w:t>.</w:t>
@@ -1792,7 +1804,19 @@
         <w:t xml:space="preserve">Oncology: </w:t>
       </w:r>
       <w:r>
-        <w:t xml:space="preserve">The script pulls oncology encounters from the last two years based on department name. </w:t>
+        <w:t>The script pulls oncology encounters from the last two years based on department name</w:t>
+      </w:r>
+      <w:r>
+        <w:t xml:space="preserve"> and encounter type equals to “Office Visit” OR </w:t>
+      </w:r>
+      <w:r>
+        <w:t>“Telemedicine</w:t>
+      </w:r>
+      <w:r>
+        <w:t>.</w:t>
+      </w:r>
+      <w:r>
+        <w:t>”</w:t>
       </w:r>
     </w:p>
     <w:p>
@@ -2263,6 +2287,7 @@
           <w:color w:val="212121"/>
           <w:shd w:val="clear" w:color="auto" w:fill="FFFFFF"/>
         </w:rPr>
+        <w:lastRenderedPageBreak/>
         <w:t xml:space="preserve">Step </w:t>
       </w:r>
       <w:r>
@@ -2826,8 +2851,6 @@
           <w:t xml:space="preserve"> </w:t>
         </w:r>
       </w:ins>
-      <w:bookmarkStart w:id="8" w:name="_GoBack"/>
-      <w:bookmarkEnd w:id="8"/>
       <w:r>
         <w:t>at</w:t>
       </w:r>
@@ -2837,7 +2860,7 @@
       <w:r>
         <w:tab/>
       </w:r>
-      <w:hyperlink r:id="rId7" w:history="1">
+      <w:hyperlink r:id="rId8" w:history="1">
         <w:r>
           <w:rPr>
             <w:rStyle w:val="Hyperlink"/>
@@ -2868,6 +2891,7 @@
           <w:b/>
           <w:bCs/>
         </w:rPr>
+        <w:lastRenderedPageBreak/>
         <w:t>Table:  Advanced Illness Definitions and Identification Criteria</w:t>
       </w:r>
     </w:p>
@@ -3118,7 +3142,25 @@
                 <w:sz w:val="20"/>
                 <w:szCs w:val="20"/>
               </w:rPr>
-              <w:t xml:space="preserve"> chemotherapy in the last 2 Years)  </w:t>
+              <w:t xml:space="preserve"> chemotherapy in the last 2 Years</w:t>
+            </w:r>
+            <w:r>
+              <w:rPr>
+                <w:rFonts w:asciiTheme="minorHAnsi" w:eastAsia="Times New Roman" w:hAnsiTheme="minorHAnsi" w:cstheme="minorHAnsi"/>
+                <w:color w:val="auto"/>
+                <w:sz w:val="20"/>
+                <w:szCs w:val="20"/>
+              </w:rPr>
+              <w:t xml:space="preserve"> -Office Visit OR Telemedicine encounter</w:t>
+            </w:r>
+            <w:r>
+              <w:rPr>
+                <w:rFonts w:asciiTheme="minorHAnsi" w:eastAsia="Times New Roman" w:hAnsiTheme="minorHAnsi" w:cstheme="minorHAnsi"/>
+                <w:color w:val="auto"/>
+                <w:sz w:val="20"/>
+                <w:szCs w:val="20"/>
+              </w:rPr>
+              <w:t xml:space="preserve">)  </w:t>
             </w:r>
           </w:p>
         </w:tc>
@@ -3875,7 +3917,25 @@
                 <w:sz w:val="20"/>
                 <w:szCs w:val="20"/>
               </w:rPr>
-              <w:t>(Nephrology visit in last year -inpatient or ambulatory-)]</w:t>
+              <w:t>(Nephrology visit in last year -inpatient or ambulatory-)</w:t>
+            </w:r>
+            <w:r>
+              <w:rPr>
+                <w:rFonts w:asciiTheme="minorHAnsi" w:eastAsia="Times New Roman" w:hAnsiTheme="minorHAnsi" w:cstheme="minorHAnsi"/>
+                <w:color w:val="auto"/>
+                <w:sz w:val="20"/>
+                <w:szCs w:val="20"/>
+              </w:rPr>
+              <w:t xml:space="preserve"> (Office Visit OR Telemedicine encounter)</w:t>
+            </w:r>
+            <w:r>
+              <w:rPr>
+                <w:rFonts w:asciiTheme="minorHAnsi" w:eastAsia="Times New Roman" w:hAnsiTheme="minorHAnsi" w:cstheme="minorHAnsi"/>
+                <w:color w:val="auto"/>
+                <w:sz w:val="20"/>
+                <w:szCs w:val="20"/>
+              </w:rPr>
+              <w:t>]</w:t>
             </w:r>
           </w:p>
         </w:tc>
@@ -4099,7 +4159,7 @@
 </file>
 
 <file path=word/comments.xml><?xml version="1.0" encoding="utf-8"?>
-<w:comments xmlns:wpc="http://schemas.microsoft.com/office/word/2010/wordprocessingCanvas" xmlns:cx="http://schemas.microsoft.com/office/drawing/2014/chartex" xmlns:cx1="http://schemas.microsoft.com/office/drawing/2015/9/8/chartex" xmlns:mc="http://schemas.openxmlformats.org/markup-compatibility/2006" xmlns:o="urn:schemas-microsoft-com:office:office" xmlns:r="http://schemas.openxmlformats.org/officeDocument/2006/relationships" xmlns:m="http://schemas.openxmlformats.org/officeDocument/2006/math" xmlns:v="urn:schemas-microsoft-com:vml" xmlns:wp14="http://schemas.microsoft.com/office/word/2010/wordprocessingDrawing" xmlns:wp="http://schemas.openxmlformats.org/drawingml/2006/wordprocessingDrawing" xmlns:w10="urn:schemas-microsoft-com:office:word" xmlns:w="http://schemas.openxmlformats.org/wordprocessingml/2006/main" xmlns:w14="http://schemas.microsoft.com/office/word/2010/wordml" xmlns:w15="http://schemas.microsoft.com/office/word/2012/wordml" xmlns:w16se="http://schemas.microsoft.com/office/word/2015/wordml/symex" xmlns:wpg="http://schemas.microsoft.com/office/word/2010/wordprocessingGroup" xmlns:wpi="http://schemas.microsoft.com/office/word/2010/wordprocessingInk" xmlns:wne="http://schemas.microsoft.com/office/word/2006/wordml" xmlns:wps="http://schemas.microsoft.com/office/word/2010/wordprocessingShape" mc:Ignorable="w14 w15 w16se wp14">
+<w:comments xmlns:wpc="http://schemas.microsoft.com/office/word/2010/wordprocessingCanvas" xmlns:cx="http://schemas.microsoft.com/office/drawing/2014/chartex" xmlns:cx1="http://schemas.microsoft.com/office/drawing/2015/9/8/chartex" xmlns:cx2="http://schemas.microsoft.com/office/drawing/2015/10/21/chartex" xmlns:cx3="http://schemas.microsoft.com/office/drawing/2016/5/9/chartex" xmlns:cx4="http://schemas.microsoft.com/office/drawing/2016/5/10/chartex" xmlns:cx5="http://schemas.microsoft.com/office/drawing/2016/5/11/chartex" xmlns:cx6="http://schemas.microsoft.com/office/drawing/2016/5/12/chartex" xmlns:cx7="http://schemas.microsoft.com/office/drawing/2016/5/13/chartex" xmlns:cx8="http://schemas.microsoft.com/office/drawing/2016/5/14/chartex" xmlns:mc="http://schemas.openxmlformats.org/markup-compatibility/2006" xmlns:aink="http://schemas.microsoft.com/office/drawing/2016/ink" xmlns:am3d="http://schemas.microsoft.com/office/drawing/2017/model3d" xmlns:o="urn:schemas-microsoft-com:office:office" xmlns:r="http://schemas.openxmlformats.org/officeDocument/2006/relationships" xmlns:m="http://schemas.openxmlformats.org/officeDocument/2006/math" xmlns:v="urn:schemas-microsoft-com:vml" xmlns:wp14="http://schemas.microsoft.com/office/word/2010/wordprocessingDrawing" xmlns:wp="http://schemas.openxmlformats.org/drawingml/2006/wordprocessingDrawing" xmlns:w10="urn:schemas-microsoft-com:office:word" xmlns:w="http://schemas.openxmlformats.org/wordprocessingml/2006/main" xmlns:w14="http://schemas.microsoft.com/office/word/2010/wordml" xmlns:w15="http://schemas.microsoft.com/office/word/2012/wordml" xmlns:w16cex="http://schemas.microsoft.com/office/word/2018/wordml/cex" xmlns:w16cid="http://schemas.microsoft.com/office/word/2016/wordml/cid" xmlns:w16="http://schemas.microsoft.com/office/word/2018/wordml" xmlns:w16sdtdh="http://schemas.microsoft.com/office/word/2020/wordml/sdtdatahash" xmlns:w16se="http://schemas.microsoft.com/office/word/2015/wordml/symex" xmlns:wpg="http://schemas.microsoft.com/office/word/2010/wordprocessingGroup" xmlns:wpi="http://schemas.microsoft.com/office/word/2010/wordprocessingInk" xmlns:wne="http://schemas.microsoft.com/office/word/2006/wordml" xmlns:wps="http://schemas.microsoft.com/office/word/2010/wordprocessingShape" mc:Ignorable="w14 w15 w16se w16cid w16 w16cex w16sdtdh wp14">
   <w:comment w:id="2" w:author="Wenger, Neil M.D." w:date="2020-06-11T11:32:00Z" w:initials="WNM">
     <w:p>
       <w:pPr>
@@ -4155,7 +4215,7 @@
 </file>
 
 <file path=word/commentsExtended.xml><?xml version="1.0" encoding="utf-8"?>
-<w15:commentsEx xmlns:wpc="http://schemas.microsoft.com/office/word/2010/wordprocessingCanvas" xmlns:cx="http://schemas.microsoft.com/office/drawing/2014/chartex" xmlns:cx1="http://schemas.microsoft.com/office/drawing/2015/9/8/chartex" xmlns:mc="http://schemas.openxmlformats.org/markup-compatibility/2006" xmlns:o="urn:schemas-microsoft-com:office:office" xmlns:r="http://schemas.openxmlformats.org/officeDocument/2006/relationships" xmlns:m="http://schemas.openxmlformats.org/officeDocument/2006/math" xmlns:v="urn:schemas-microsoft-com:vml" xmlns:wp14="http://schemas.microsoft.com/office/word/2010/wordprocessingDrawing" xmlns:wp="http://schemas.openxmlformats.org/drawingml/2006/wordprocessingDrawing" xmlns:w10="urn:schemas-microsoft-com:office:word" xmlns:w="http://schemas.openxmlformats.org/wordprocessingml/2006/main" xmlns:w14="http://schemas.microsoft.com/office/word/2010/wordml" xmlns:w15="http://schemas.microsoft.com/office/word/2012/wordml" xmlns:w16se="http://schemas.microsoft.com/office/word/2015/wordml/symex" xmlns:wpg="http://schemas.microsoft.com/office/word/2010/wordprocessingGroup" xmlns:wpi="http://schemas.microsoft.com/office/word/2010/wordprocessingInk" xmlns:wne="http://schemas.microsoft.com/office/word/2006/wordml" xmlns:wps="http://schemas.microsoft.com/office/word/2010/wordprocessingShape" mc:Ignorable="w14 w15 w16se wp14">
+<w15:commentsEx xmlns:wpc="http://schemas.microsoft.com/office/word/2010/wordprocessingCanvas" xmlns:cx="http://schemas.microsoft.com/office/drawing/2014/chartex" xmlns:cx1="http://schemas.microsoft.com/office/drawing/2015/9/8/chartex" xmlns:cx2="http://schemas.microsoft.com/office/drawing/2015/10/21/chartex" xmlns:cx3="http://schemas.microsoft.com/office/drawing/2016/5/9/chartex" xmlns:cx4="http://schemas.microsoft.com/office/drawing/2016/5/10/chartex" xmlns:cx5="http://schemas.microsoft.com/office/drawing/2016/5/11/chartex" xmlns:cx6="http://schemas.microsoft.com/office/drawing/2016/5/12/chartex" xmlns:cx7="http://schemas.microsoft.com/office/drawing/2016/5/13/chartex" xmlns:cx8="http://schemas.microsoft.com/office/drawing/2016/5/14/chartex" xmlns:mc="http://schemas.openxmlformats.org/markup-compatibility/2006" xmlns:aink="http://schemas.microsoft.com/office/drawing/2016/ink" xmlns:am3d="http://schemas.microsoft.com/office/drawing/2017/model3d" xmlns:o="urn:schemas-microsoft-com:office:office" xmlns:r="http://schemas.openxmlformats.org/officeDocument/2006/relationships" xmlns:m="http://schemas.openxmlformats.org/officeDocument/2006/math" xmlns:v="urn:schemas-microsoft-com:vml" xmlns:wp14="http://schemas.microsoft.com/office/word/2010/wordprocessingDrawing" xmlns:wp="http://schemas.openxmlformats.org/drawingml/2006/wordprocessingDrawing" xmlns:w10="urn:schemas-microsoft-com:office:word" xmlns:w="http://schemas.openxmlformats.org/wordprocessingml/2006/main" xmlns:w14="http://schemas.microsoft.com/office/word/2010/wordml" xmlns:w15="http://schemas.microsoft.com/office/word/2012/wordml" xmlns:w16cex="http://schemas.microsoft.com/office/word/2018/wordml/cex" xmlns:w16cid="http://schemas.microsoft.com/office/word/2016/wordml/cid" xmlns:w16="http://schemas.microsoft.com/office/word/2018/wordml" xmlns:w16sdtdh="http://schemas.microsoft.com/office/word/2020/wordml/sdtdatahash" xmlns:w16se="http://schemas.microsoft.com/office/word/2015/wordml/symex" xmlns:wpg="http://schemas.microsoft.com/office/word/2010/wordprocessingGroup" xmlns:wpi="http://schemas.microsoft.com/office/word/2010/wordprocessingInk" xmlns:wne="http://schemas.microsoft.com/office/word/2006/wordml" xmlns:wps="http://schemas.microsoft.com/office/word/2010/wordprocessingShape" mc:Ignorable="w14 w15 w16se w16cid w16 w16cex w16sdtdh wp14">
   <w15:commentEx w15:paraId="28E1E506" w15:done="0"/>
   <w15:commentEx w15:paraId="28CB435C" w15:done="0"/>
   <w15:commentEx w15:paraId="05EB215F" w15:paraIdParent="28CB435C" w15:done="0"/>
@@ -4163,7 +4223,7 @@
 </file>
 
 <file path=word/commentsIds.xml><?xml version="1.0" encoding="utf-8"?>
-<w16cid:commentsIds xmlns:wpc="http://schemas.microsoft.com/office/word/2010/wordprocessingCanvas" xmlns:cx="http://schemas.microsoft.com/office/drawing/2014/chartex" xmlns:cx1="http://schemas.microsoft.com/office/drawing/2015/9/8/chartex" xmlns:cx2="http://schemas.microsoft.com/office/drawing/2015/10/21/chartex" xmlns:cx3="http://schemas.microsoft.com/office/drawing/2016/5/9/chartex" xmlns:cx4="http://schemas.microsoft.com/office/drawing/2016/5/10/chartex" xmlns:cx5="http://schemas.microsoft.com/office/drawing/2016/5/11/chartex" xmlns:cx6="http://schemas.microsoft.com/office/drawing/2016/5/12/chartex" xmlns:cx7="http://schemas.microsoft.com/office/drawing/2016/5/13/chartex" xmlns:cx8="http://schemas.microsoft.com/office/drawing/2016/5/14/chartex" xmlns:mc="http://schemas.openxmlformats.org/markup-compatibility/2006" xmlns:aink="http://schemas.microsoft.com/office/drawing/2016/ink" xmlns:am3d="http://schemas.microsoft.com/office/drawing/2017/model3d" xmlns:o="urn:schemas-microsoft-com:office:office" xmlns:r="http://schemas.openxmlformats.org/officeDocument/2006/relationships" xmlns:m="http://schemas.openxmlformats.org/officeDocument/2006/math" xmlns:v="urn:schemas-microsoft-com:vml" xmlns:wp14="http://schemas.microsoft.com/office/word/2010/wordprocessingDrawing" xmlns:wp="http://schemas.openxmlformats.org/drawingml/2006/wordprocessingDrawing" xmlns:w10="urn:schemas-microsoft-com:office:word" xmlns:w="http://schemas.openxmlformats.org/wordprocessingml/2006/main" xmlns:w14="http://schemas.microsoft.com/office/word/2010/wordml" xmlns:w15="http://schemas.microsoft.com/office/word/2012/wordml" xmlns:w16cex="http://schemas.microsoft.com/office/word/2018/wordml/cex" xmlns:w16cid="http://schemas.microsoft.com/office/word/2016/wordml/cid" xmlns:w16="http://schemas.microsoft.com/office/word/2018/wordml" xmlns:w16se="http://schemas.microsoft.com/office/word/2015/wordml/symex" xmlns:wpg="http://schemas.microsoft.com/office/word/2010/wordprocessingGroup" xmlns:wpi="http://schemas.microsoft.com/office/word/2010/wordprocessingInk" xmlns:wne="http://schemas.microsoft.com/office/word/2006/wordml" xmlns:wps="http://schemas.microsoft.com/office/word/2010/wordprocessingShape" mc:Ignorable="w14 w15 w16se w16cid w16 w16cex wp14">
+<w16cid:commentsIds xmlns:wpc="http://schemas.microsoft.com/office/word/2010/wordprocessingCanvas" xmlns:cx="http://schemas.microsoft.com/office/drawing/2014/chartex" xmlns:cx1="http://schemas.microsoft.com/office/drawing/2015/9/8/chartex" xmlns:cx2="http://schemas.microsoft.com/office/drawing/2015/10/21/chartex" xmlns:cx3="http://schemas.microsoft.com/office/drawing/2016/5/9/chartex" xmlns:cx4="http://schemas.microsoft.com/office/drawing/2016/5/10/chartex" xmlns:cx5="http://schemas.microsoft.com/office/drawing/2016/5/11/chartex" xmlns:cx6="http://schemas.microsoft.com/office/drawing/2016/5/12/chartex" xmlns:cx7="http://schemas.microsoft.com/office/drawing/2016/5/13/chartex" xmlns:cx8="http://schemas.microsoft.com/office/drawing/2016/5/14/chartex" xmlns:mc="http://schemas.openxmlformats.org/markup-compatibility/2006" xmlns:aink="http://schemas.microsoft.com/office/drawing/2016/ink" xmlns:am3d="http://schemas.microsoft.com/office/drawing/2017/model3d" xmlns:o="urn:schemas-microsoft-com:office:office" xmlns:r="http://schemas.openxmlformats.org/officeDocument/2006/relationships" xmlns:m="http://schemas.openxmlformats.org/officeDocument/2006/math" xmlns:v="urn:schemas-microsoft-com:vml" xmlns:wp14="http://schemas.microsoft.com/office/word/2010/wordprocessingDrawing" xmlns:wp="http://schemas.openxmlformats.org/drawingml/2006/wordprocessingDrawing" xmlns:w10="urn:schemas-microsoft-com:office:word" xmlns:w="http://schemas.openxmlformats.org/wordprocessingml/2006/main" xmlns:w14="http://schemas.microsoft.com/office/word/2010/wordml" xmlns:w15="http://schemas.microsoft.com/office/word/2012/wordml" xmlns:w16cex="http://schemas.microsoft.com/office/word/2018/wordml/cex" xmlns:w16cid="http://schemas.microsoft.com/office/word/2016/wordml/cid" xmlns:w16="http://schemas.microsoft.com/office/word/2018/wordml" xmlns:w16sdtdh="http://schemas.microsoft.com/office/word/2020/wordml/sdtdatahash" xmlns:w16se="http://schemas.microsoft.com/office/word/2015/wordml/symex" xmlns:wpg="http://schemas.microsoft.com/office/word/2010/wordprocessingGroup" xmlns:wpi="http://schemas.microsoft.com/office/word/2010/wordprocessingInk" xmlns:wne="http://schemas.microsoft.com/office/word/2006/wordml" xmlns:wps="http://schemas.microsoft.com/office/word/2010/wordprocessingShape" mc:Ignorable="w14 w15 w16se w16cid w16 w16cex w16sdtdh wp14">
   <w16cid:commentId w16cid:paraId="28E1E506" w16cid:durableId="228CD734"/>
   <w16cid:commentId w16cid:paraId="28CB435C" w16cid:durableId="228CD735"/>
   <w16cid:commentId w16cid:paraId="05EB215F" w16cid:durableId="228CD736"/>
@@ -4171,7 +4231,7 @@
 </file>
 
 <file path=word/numbering.xml><?xml version="1.0" encoding="utf-8"?>
-<w:numbering xmlns:wpc="http://schemas.microsoft.com/office/word/2010/wordprocessingCanvas" xmlns:cx="http://schemas.microsoft.com/office/drawing/2014/chartex" xmlns:cx1="http://schemas.microsoft.com/office/drawing/2015/9/8/chartex" xmlns:mc="http://schemas.openxmlformats.org/markup-compatibility/2006" xmlns:o="urn:schemas-microsoft-com:office:office" xmlns:r="http://schemas.openxmlformats.org/officeDocument/2006/relationships" xmlns:m="http://schemas.openxmlformats.org/officeDocument/2006/math" xmlns:v="urn:schemas-microsoft-com:vml" xmlns:wp14="http://schemas.microsoft.com/office/word/2010/wordprocessingDrawing" xmlns:wp="http://schemas.openxmlformats.org/drawingml/2006/wordprocessingDrawing" xmlns:w10="urn:schemas-microsoft-com:office:word" xmlns:w="http://schemas.openxmlformats.org/wordprocessingml/2006/main" xmlns:w14="http://schemas.microsoft.com/office/word/2010/wordml" xmlns:w15="http://schemas.microsoft.com/office/word/2012/wordml" xmlns:w16se="http://schemas.microsoft.com/office/word/2015/wordml/symex" xmlns:wpg="http://schemas.microsoft.com/office/word/2010/wordprocessingGroup" xmlns:wpi="http://schemas.microsoft.com/office/word/2010/wordprocessingInk" xmlns:wne="http://schemas.microsoft.com/office/word/2006/wordml" xmlns:wps="http://schemas.microsoft.com/office/word/2010/wordprocessingShape" mc:Ignorable="w14 w15 w16se wp14">
+<w:numbering xmlns:wpc="http://schemas.microsoft.com/office/word/2010/wordprocessingCanvas" xmlns:cx="http://schemas.microsoft.com/office/drawing/2014/chartex" xmlns:cx1="http://schemas.microsoft.com/office/drawing/2015/9/8/chartex" xmlns:cx2="http://schemas.microsoft.com/office/drawing/2015/10/21/chartex" xmlns:cx3="http://schemas.microsoft.com/office/drawing/2016/5/9/chartex" xmlns:cx4="http://schemas.microsoft.com/office/drawing/2016/5/10/chartex" xmlns:cx5="http://schemas.microsoft.com/office/drawing/2016/5/11/chartex" xmlns:cx6="http://schemas.microsoft.com/office/drawing/2016/5/12/chartex" xmlns:cx7="http://schemas.microsoft.com/office/drawing/2016/5/13/chartex" xmlns:cx8="http://schemas.microsoft.com/office/drawing/2016/5/14/chartex" xmlns:mc="http://schemas.openxmlformats.org/markup-compatibility/2006" xmlns:aink="http://schemas.microsoft.com/office/drawing/2016/ink" xmlns:am3d="http://schemas.microsoft.com/office/drawing/2017/model3d" xmlns:o="urn:schemas-microsoft-com:office:office" xmlns:r="http://schemas.openxmlformats.org/officeDocument/2006/relationships" xmlns:m="http://schemas.openxmlformats.org/officeDocument/2006/math" xmlns:v="urn:schemas-microsoft-com:vml" xmlns:wp14="http://schemas.microsoft.com/office/word/2010/wordprocessingDrawing" xmlns:wp="http://schemas.openxmlformats.org/drawingml/2006/wordprocessingDrawing" xmlns:w10="urn:schemas-microsoft-com:office:word" xmlns:w="http://schemas.openxmlformats.org/wordprocessingml/2006/main" xmlns:w14="http://schemas.microsoft.com/office/word/2010/wordml" xmlns:w15="http://schemas.microsoft.com/office/word/2012/wordml" xmlns:w16cex="http://schemas.microsoft.com/office/word/2018/wordml/cex" xmlns:w16cid="http://schemas.microsoft.com/office/word/2016/wordml/cid" xmlns:w16="http://schemas.microsoft.com/office/word/2018/wordml" xmlns:w16sdtdh="http://schemas.microsoft.com/office/word/2020/wordml/sdtdatahash" xmlns:w16se="http://schemas.microsoft.com/office/word/2015/wordml/symex" xmlns:wpg="http://schemas.microsoft.com/office/word/2010/wordprocessingGroup" xmlns:wpi="http://schemas.microsoft.com/office/word/2010/wordprocessingInk" xmlns:wne="http://schemas.microsoft.com/office/word/2006/wordml" xmlns:wps="http://schemas.microsoft.com/office/word/2010/wordprocessingShape" mc:Ignorable="w14 w15 w16se w16cid w16 w16cex w16sdtdh wp14">
   <w:abstractNum w:abstractNumId="0" w15:restartNumberingAfterBreak="0">
     <w:nsid w:val="083E7488"/>
     <w:multiLevelType w:val="hybridMultilevel"/>
@@ -4908,7 +4968,7 @@
 </file>
 
 <file path=word/people.xml><?xml version="1.0" encoding="utf-8"?>
-<w15:people xmlns:wpc="http://schemas.microsoft.com/office/word/2010/wordprocessingCanvas" xmlns:cx="http://schemas.microsoft.com/office/drawing/2014/chartex" xmlns:cx1="http://schemas.microsoft.com/office/drawing/2015/9/8/chartex" xmlns:mc="http://schemas.openxmlformats.org/markup-compatibility/2006" xmlns:o="urn:schemas-microsoft-com:office:office" xmlns:r="http://schemas.openxmlformats.org/officeDocument/2006/relationships" xmlns:m="http://schemas.openxmlformats.org/officeDocument/2006/math" xmlns:v="urn:schemas-microsoft-com:vml" xmlns:wp14="http://schemas.microsoft.com/office/word/2010/wordprocessingDrawing" xmlns:wp="http://schemas.openxmlformats.org/drawingml/2006/wordprocessingDrawing" xmlns:w10="urn:schemas-microsoft-com:office:word" xmlns:w="http://schemas.openxmlformats.org/wordprocessingml/2006/main" xmlns:w14="http://schemas.microsoft.com/office/word/2010/wordml" xmlns:w15="http://schemas.microsoft.com/office/word/2012/wordml" xmlns:w16se="http://schemas.microsoft.com/office/word/2015/wordml/symex" xmlns:wpg="http://schemas.microsoft.com/office/word/2010/wordprocessingGroup" xmlns:wpi="http://schemas.microsoft.com/office/word/2010/wordprocessingInk" xmlns:wne="http://schemas.microsoft.com/office/word/2006/wordml" xmlns:wps="http://schemas.microsoft.com/office/word/2010/wordprocessingShape" mc:Ignorable="w14 w15 w16se wp14">
+<w15:people xmlns:wpc="http://schemas.microsoft.com/office/word/2010/wordprocessingCanvas" xmlns:cx="http://schemas.microsoft.com/office/drawing/2014/chartex" xmlns:cx1="http://schemas.microsoft.com/office/drawing/2015/9/8/chartex" xmlns:cx2="http://schemas.microsoft.com/office/drawing/2015/10/21/chartex" xmlns:cx3="http://schemas.microsoft.com/office/drawing/2016/5/9/chartex" xmlns:cx4="http://schemas.microsoft.com/office/drawing/2016/5/10/chartex" xmlns:cx5="http://schemas.microsoft.com/office/drawing/2016/5/11/chartex" xmlns:cx6="http://schemas.microsoft.com/office/drawing/2016/5/12/chartex" xmlns:cx7="http://schemas.microsoft.com/office/drawing/2016/5/13/chartex" xmlns:cx8="http://schemas.microsoft.com/office/drawing/2016/5/14/chartex" xmlns:mc="http://schemas.openxmlformats.org/markup-compatibility/2006" xmlns:aink="http://schemas.microsoft.com/office/drawing/2016/ink" xmlns:am3d="http://schemas.microsoft.com/office/drawing/2017/model3d" xmlns:o="urn:schemas-microsoft-com:office:office" xmlns:r="http://schemas.openxmlformats.org/officeDocument/2006/relationships" xmlns:m="http://schemas.openxmlformats.org/officeDocument/2006/math" xmlns:v="urn:schemas-microsoft-com:vml" xmlns:wp14="http://schemas.microsoft.com/office/word/2010/wordprocessingDrawing" xmlns:wp="http://schemas.openxmlformats.org/drawingml/2006/wordprocessingDrawing" xmlns:w10="urn:schemas-microsoft-com:office:word" xmlns:w="http://schemas.openxmlformats.org/wordprocessingml/2006/main" xmlns:w14="http://schemas.microsoft.com/office/word/2010/wordml" xmlns:w15="http://schemas.microsoft.com/office/word/2012/wordml" xmlns:w16cex="http://schemas.microsoft.com/office/word/2018/wordml/cex" xmlns:w16cid="http://schemas.microsoft.com/office/word/2016/wordml/cid" xmlns:w16="http://schemas.microsoft.com/office/word/2018/wordml" xmlns:w16sdtdh="http://schemas.microsoft.com/office/word/2020/wordml/sdtdatahash" xmlns:w16se="http://schemas.microsoft.com/office/word/2015/wordml/symex" xmlns:wpg="http://schemas.microsoft.com/office/word/2010/wordprocessingGroup" xmlns:wpi="http://schemas.microsoft.com/office/word/2010/wordprocessingInk" xmlns:wne="http://schemas.microsoft.com/office/word/2006/wordml" xmlns:wps="http://schemas.microsoft.com/office/word/2010/wordprocessingShape" mc:Ignorable="w14 w15 w16se w16cid w16 w16cex w16sdtdh wp14">
   <w15:person w15:author="Rebecca Sudore">
     <w15:presenceInfo w15:providerId="Windows Live" w15:userId="d1ffd4fba2aed712"/>
   </w15:person>
@@ -4925,7 +4985,7 @@
 </file>
 
 <file path=word/styles.xml><?xml version="1.0" encoding="utf-8"?>
-<w:styles xmlns:mc="http://schemas.openxmlformats.org/markup-compatibility/2006" xmlns:r="http://schemas.openxmlformats.org/officeDocument/2006/relationships" xmlns:w="http://schemas.openxmlformats.org/wordprocessingml/2006/main" xmlns:w14="http://schemas.microsoft.com/office/word/2010/wordml" xmlns:w15="http://schemas.microsoft.com/office/word/2012/wordml" xmlns:w16se="http://schemas.microsoft.com/office/word/2015/wordml/symex" mc:Ignorable="w14 w15 w16se">
+<w:styles xmlns:mc="http://schemas.openxmlformats.org/markup-compatibility/2006" xmlns:r="http://schemas.openxmlformats.org/officeDocument/2006/relationships" xmlns:w="http://schemas.openxmlformats.org/wordprocessingml/2006/main" xmlns:w14="http://schemas.microsoft.com/office/word/2010/wordml" xmlns:w15="http://schemas.microsoft.com/office/word/2012/wordml" xmlns:w16cex="http://schemas.microsoft.com/office/word/2018/wordml/cex" xmlns:w16cid="http://schemas.microsoft.com/office/word/2016/wordml/cid" xmlns:w16="http://schemas.microsoft.com/office/word/2018/wordml" xmlns:w16sdtdh="http://schemas.microsoft.com/office/word/2020/wordml/sdtdatahash" xmlns:w16se="http://schemas.microsoft.com/office/word/2015/wordml/symex" mc:Ignorable="w14 w15 w16se w16cid w16 w16cex w16sdtdh">
   <w:docDefaults>
     <w:rPrDefault>
       <w:rPr>
@@ -4941,7 +5001,7 @@
       </w:pPr>
     </w:pPrDefault>
   </w:docDefaults>
-  <w:latentStyles w:defLockedState="0" w:defUIPriority="99" w:defSemiHidden="0" w:defUnhideWhenUsed="0" w:defQFormat="0" w:count="371">
+  <w:latentStyles w:defLockedState="0" w:defUIPriority="99" w:defSemiHidden="0" w:defUnhideWhenUsed="0" w:defQFormat="0" w:count="376">
     <w:lsdException w:name="Normal" w:uiPriority="0" w:qFormat="1"/>
     <w:lsdException w:name="heading 1" w:uiPriority="9" w:qFormat="1"/>
     <w:lsdException w:name="heading 2" w:semiHidden="1" w:uiPriority="9" w:unhideWhenUsed="1" w:qFormat="1"/>
@@ -5047,7 +5107,6 @@
     <w:lsdException w:name="HTML Sample" w:semiHidden="1" w:unhideWhenUsed="1"/>
     <w:lsdException w:name="HTML Typewriter" w:semiHidden="1" w:unhideWhenUsed="1"/>
     <w:lsdException w:name="HTML Variable" w:semiHidden="1" w:unhideWhenUsed="1"/>
-    <w:lsdException w:name="Normal Table" w:semiHidden="1" w:unhideWhenUsed="1"/>
     <w:lsdException w:name="annotation subject" w:semiHidden="1" w:unhideWhenUsed="1"/>
     <w:lsdException w:name="No List" w:semiHidden="1" w:unhideWhenUsed="1"/>
     <w:lsdException w:name="Outline List 1" w:semiHidden="1" w:unhideWhenUsed="1"/>
@@ -5090,11 +5149,8 @@
     <w:lsdException w:name="Table Contemporary" w:semiHidden="1" w:unhideWhenUsed="1"/>
     <w:lsdException w:name="Table Elegant" w:semiHidden="1" w:unhideWhenUsed="1"/>
     <w:lsdException w:name="Table Professional" w:semiHidden="1" w:unhideWhenUsed="1"/>
-    <w:lsdException w:name="Table Subtle 1" w:semiHidden="1" w:unhideWhenUsed="1"/>
     <w:lsdException w:name="Table Subtle 2" w:semiHidden="1" w:unhideWhenUsed="1"/>
     <w:lsdException w:name="Table Web 1" w:semiHidden="1" w:unhideWhenUsed="1"/>
-    <w:lsdException w:name="Table Web 2" w:semiHidden="1" w:unhideWhenUsed="1"/>
-    <w:lsdException w:name="Table Web 3" w:semiHidden="1" w:unhideWhenUsed="1"/>
     <w:lsdException w:name="Balloon Text" w:semiHidden="1" w:unhideWhenUsed="1"/>
     <w:lsdException w:name="Table Grid" w:uiPriority="39"/>
     <w:lsdException w:name="Table Theme" w:semiHidden="1" w:unhideWhenUsed="1"/>
@@ -5313,6 +5369,11 @@
     <w:lsdException w:name="List Table 5 Dark Accent 6" w:uiPriority="50"/>
     <w:lsdException w:name="List Table 6 Colorful Accent 6" w:uiPriority="51"/>
     <w:lsdException w:name="List Table 7 Colorful Accent 6" w:uiPriority="52"/>
+    <w:lsdException w:name="Mention" w:semiHidden="1" w:unhideWhenUsed="1"/>
+    <w:lsdException w:name="Smart Hyperlink" w:semiHidden="1" w:unhideWhenUsed="1"/>
+    <w:lsdException w:name="Hashtag" w:semiHidden="1" w:unhideWhenUsed="1"/>
+    <w:lsdException w:name="Unresolved Mention" w:semiHidden="1" w:unhideWhenUsed="1"/>
+    <w:lsdException w:name="Smart Link" w:semiHidden="1" w:unhideWhenUsed="1"/>
   </w:latentStyles>
   <w:style w:type="paragraph" w:default="1" w:styleId="Normal">
     <w:name w:val="Normal"/>

</xml_diff>